<commit_message>
Buyer can see vendor questions in RFP draft
</commit_message>
<xml_diff>
--- a/vendor/assets/templates/rfp/092221_RFP_Template.docx
+++ b/vendor/assets/templates/rfp/092221_RFP_Template.docx
@@ -6138,18 +6138,7 @@
         </w:sdtPr>
         <w:sdtEndPr/>
         <w:sdtContent>
-          <w:r>
-            <w:fldChar w:fldCharType="begin"/>
-          </w:r>
-          <w:r>
-            <w:instrText xml:space="preserve"> MERGEFIELD =price_verified:if \* MERGEFORMAT </w:instrText>
-          </w:r>
-          <w:r>
-            <w:fldChar w:fldCharType="separate"/>
-          </w:r>
-          <w:r>
-            <w:fldChar w:fldCharType="end"/>
-          </w:r>
+          <w:fldSimple w:instr=" MERGEFIELD =price_verified:if \* MERGEFORMAT "/>
           <w:r>
             <w:rPr>
               <w:rFonts w:ascii="Arial" w:eastAsia="Arial" w:hAnsi="Arial" w:cs="Arial"/>
@@ -6635,27 +6624,14 @@
           <w:szCs w:val="22"/>
         </w:rPr>
       </w:pPr>
-      <w:r>
-        <w:fldChar w:fldCharType="begin"/>
-      </w:r>
-      <w:r>
-        <w:instrText xml:space="preserve"> MERGEFIELD price_verified:endIf \* MERGEFORMAT </w:instrText>
-      </w:r>
-      <w:r>
-        <w:fldChar w:fldCharType="separate"/>
-      </w:r>
-      <w:r>
-        <w:rPr>
-          <w:noProof/>
-        </w:rPr>
-        <w:t>«price_verified:endIf»</w:t>
-      </w:r>
-      <w:r>
-        <w:rPr>
-          <w:noProof/>
-        </w:rPr>
-        <w:fldChar w:fldCharType="end"/>
-      </w:r>
+      <w:fldSimple w:instr=" MERGEFIELD price_verified:endIf \* MERGEFORMAT ">
+        <w:r>
+          <w:rPr>
+            <w:noProof/>
+          </w:rPr>
+          <w:t>«price_verified:endIf»</w:t>
+        </w:r>
+      </w:fldSimple>
       <w:r>
         <w:rPr>
           <w:rFonts w:ascii="Arial" w:eastAsia="Arial" w:hAnsi="Arial" w:cs="Arial"/>
@@ -16844,51 +16820,178 @@
     </w:p>
     <w:p>
       <w:pPr>
-        <w:numPr>
-          <w:ilvl w:val="0"/>
-          <w:numId w:val="6"/>
-        </w:numPr>
-        <w:rPr>
-          <w:rFonts w:ascii="Arial" w:eastAsia="Arial" w:hAnsi="Arial" w:cs="Arial"/>
-          <w:sz w:val="22"/>
-          <w:szCs w:val="22"/>
-        </w:rPr>
-      </w:pPr>
-      <w:r>
-        <w:rPr>
-          <w:rFonts w:ascii="Arial" w:eastAsia="Arial" w:hAnsi="Arial" w:cs="Arial"/>
-          <w:sz w:val="22"/>
-          <w:szCs w:val="22"/>
-          <w:highlight w:val="yellow"/>
-        </w:rPr>
-        <w:t>Vendor questionnaire</w:t>
-      </w:r>
-      <w:r>
-        <w:rPr>
-          <w:rFonts w:ascii="Arial" w:eastAsia="Arial" w:hAnsi="Arial" w:cs="Arial"/>
-          <w:sz w:val="22"/>
-          <w:szCs w:val="22"/>
-        </w:rPr>
-        <w:t xml:space="preserve">  </w:t>
-      </w:r>
-    </w:p>
-    <w:p>
-      <w:pPr>
-        <w:rPr>
-          <w:rFonts w:ascii="Arial" w:eastAsia="Arial" w:hAnsi="Arial" w:cs="Arial"/>
-          <w:sz w:val="22"/>
-          <w:szCs w:val="22"/>
-        </w:rPr>
-      </w:pPr>
-    </w:p>
-    <w:p>
-      <w:pPr>
-        <w:rPr>
-          <w:rFonts w:ascii="Arial" w:eastAsia="Arial" w:hAnsi="Arial" w:cs="Arial"/>
-          <w:sz w:val="22"/>
-          <w:szCs w:val="22"/>
-        </w:rPr>
-      </w:pPr>
+        <w:rPr>
+          <w:rFonts w:ascii="Arial" w:eastAsia="Arial" w:hAnsi="Arial" w:cs="Arial"/>
+          <w:sz w:val="22"/>
+          <w:szCs w:val="22"/>
+        </w:rPr>
+      </w:pPr>
+      <w:r>
+        <w:rPr>
+          <w:rFonts w:ascii="Arial" w:eastAsia="Arial" w:hAnsi="Arial" w:cs="Arial"/>
+          <w:sz w:val="22"/>
+          <w:szCs w:val="22"/>
+        </w:rPr>
+        <w:fldChar w:fldCharType="begin"/>
+      </w:r>
+      <w:r>
+        <w:rPr>
+          <w:rFonts w:ascii="Arial" w:eastAsia="Arial" w:hAnsi="Arial" w:cs="Arial"/>
+          <w:sz w:val="22"/>
+          <w:szCs w:val="22"/>
+        </w:rPr>
+        <w:instrText xml:space="preserve"> MERGEFIELD vendor_questions:each(question) \* MERGEFORMAT </w:instrText>
+      </w:r>
+      <w:r>
+        <w:rPr>
+          <w:rFonts w:ascii="Arial" w:eastAsia="Arial" w:hAnsi="Arial" w:cs="Arial"/>
+          <w:sz w:val="22"/>
+          <w:szCs w:val="22"/>
+        </w:rPr>
+        <w:fldChar w:fldCharType="separate"/>
+      </w:r>
+      <w:r>
+        <w:rPr>
+          <w:rFonts w:ascii="Arial" w:eastAsia="Arial" w:hAnsi="Arial" w:cs="Arial"/>
+          <w:noProof/>
+          <w:sz w:val="22"/>
+          <w:szCs w:val="22"/>
+        </w:rPr>
+        <w:t>«vendor_questions:each(question)»</w:t>
+      </w:r>
+      <w:r>
+        <w:rPr>
+          <w:rFonts w:ascii="Arial" w:eastAsia="Arial" w:hAnsi="Arial" w:cs="Arial"/>
+          <w:sz w:val="22"/>
+          <w:szCs w:val="22"/>
+        </w:rPr>
+        <w:fldChar w:fldCharType="end"/>
+      </w:r>
+    </w:p>
+    <w:p>
+      <w:pPr>
+        <w:rPr>
+          <w:rFonts w:ascii="Arial" w:eastAsia="Arial" w:hAnsi="Arial" w:cs="Arial"/>
+          <w:sz w:val="22"/>
+          <w:szCs w:val="22"/>
+        </w:rPr>
+      </w:pPr>
+      <w:r>
+        <w:rPr>
+          <w:rFonts w:ascii="Arial" w:eastAsia="Arial" w:hAnsi="Arial" w:cs="Arial"/>
+          <w:sz w:val="22"/>
+          <w:szCs w:val="22"/>
+        </w:rPr>
+        <w:fldChar w:fldCharType="begin"/>
+      </w:r>
+      <w:r>
+        <w:rPr>
+          <w:rFonts w:ascii="Arial" w:eastAsia="Arial" w:hAnsi="Arial" w:cs="Arial"/>
+          <w:sz w:val="22"/>
+          <w:szCs w:val="22"/>
+        </w:rPr>
+        <w:instrText xml:space="preserve"> MERGEFIELD =question \* MERGEFORMAT </w:instrText>
+      </w:r>
+      <w:r>
+        <w:rPr>
+          <w:rFonts w:ascii="Arial" w:eastAsia="Arial" w:hAnsi="Arial" w:cs="Arial"/>
+          <w:sz w:val="22"/>
+          <w:szCs w:val="22"/>
+        </w:rPr>
+        <w:fldChar w:fldCharType="separate"/>
+      </w:r>
+      <w:r>
+        <w:rPr>
+          <w:rFonts w:ascii="Arial" w:eastAsia="Arial" w:hAnsi="Arial" w:cs="Arial"/>
+          <w:noProof/>
+          <w:sz w:val="22"/>
+          <w:szCs w:val="22"/>
+        </w:rPr>
+        <w:t>«=question»</w:t>
+      </w:r>
+      <w:r>
+        <w:rPr>
+          <w:rFonts w:ascii="Arial" w:eastAsia="Arial" w:hAnsi="Arial" w:cs="Arial"/>
+          <w:sz w:val="22"/>
+          <w:szCs w:val="22"/>
+        </w:rPr>
+        <w:fldChar w:fldCharType="end"/>
+      </w:r>
+    </w:p>
+    <w:p>
+      <w:pPr>
+        <w:rPr>
+          <w:rFonts w:ascii="Arial" w:eastAsia="Arial" w:hAnsi="Arial" w:cs="Arial"/>
+          <w:sz w:val="22"/>
+          <w:szCs w:val="22"/>
+        </w:rPr>
+      </w:pPr>
+    </w:p>
+    <w:p>
+      <w:pPr>
+        <w:rPr>
+          <w:rFonts w:ascii="Arial" w:eastAsia="Arial" w:hAnsi="Arial" w:cs="Arial"/>
+          <w:sz w:val="22"/>
+          <w:szCs w:val="22"/>
+        </w:rPr>
+      </w:pPr>
+      <w:r>
+        <w:rPr>
+          <w:rFonts w:ascii="Arial" w:eastAsia="Arial" w:hAnsi="Arial" w:cs="Arial"/>
+          <w:sz w:val="22"/>
+          <w:szCs w:val="22"/>
+        </w:rPr>
+        <w:fldChar w:fldCharType="begin"/>
+      </w:r>
+      <w:r>
+        <w:rPr>
+          <w:rFonts w:ascii="Arial" w:eastAsia="Arial" w:hAnsi="Arial" w:cs="Arial"/>
+          <w:sz w:val="22"/>
+          <w:szCs w:val="22"/>
+        </w:rPr>
+        <w:instrText xml:space="preserve"> MERGEFIELD vend</w:instrText>
+      </w:r>
+      <w:r>
+        <w:rPr>
+          <w:rFonts w:ascii="Arial" w:eastAsia="Arial" w:hAnsi="Arial" w:cs="Arial"/>
+          <w:sz w:val="22"/>
+          <w:szCs w:val="22"/>
+        </w:rPr>
+        <w:instrText>o</w:instrText>
+      </w:r>
+      <w:r>
+        <w:rPr>
+          <w:rFonts w:ascii="Arial" w:eastAsia="Arial" w:hAnsi="Arial" w:cs="Arial"/>
+          <w:sz w:val="22"/>
+          <w:szCs w:val="22"/>
+        </w:rPr>
+        <w:instrText xml:space="preserve">r_questions:endEach \* MERGEFORMAT </w:instrText>
+      </w:r>
+      <w:r>
+        <w:rPr>
+          <w:rFonts w:ascii="Arial" w:eastAsia="Arial" w:hAnsi="Arial" w:cs="Arial"/>
+          <w:sz w:val="22"/>
+          <w:szCs w:val="22"/>
+        </w:rPr>
+        <w:fldChar w:fldCharType="separate"/>
+      </w:r>
+      <w:r>
+        <w:rPr>
+          <w:rFonts w:ascii="Arial" w:eastAsia="Arial" w:hAnsi="Arial" w:cs="Arial"/>
+          <w:noProof/>
+          <w:sz w:val="22"/>
+          <w:szCs w:val="22"/>
+        </w:rPr>
+        <w:t>«vendor_questions:endEach»</w:t>
+      </w:r>
+      <w:r>
+        <w:rPr>
+          <w:rFonts w:ascii="Arial" w:eastAsia="Arial" w:hAnsi="Arial" w:cs="Arial"/>
+          <w:sz w:val="22"/>
+          <w:szCs w:val="22"/>
+        </w:rPr>
+        <w:fldChar w:fldCharType="end"/>
+      </w:r>
     </w:p>
     <w:tbl>
       <w:tblPr>
@@ -18391,6 +18494,7 @@
                 <w:sz w:val="22"/>
                 <w:szCs w:val="22"/>
               </w:rPr>
+              <w:lastRenderedPageBreak/>
               <w:t>School District</w:t>
             </w:r>
           </w:p>
@@ -18469,7 +18573,6 @@
                 <w:sz w:val="22"/>
                 <w:szCs w:val="22"/>
               </w:rPr>
-              <w:lastRenderedPageBreak/>
               <w:t>Contact Person &amp; Title</w:t>
             </w:r>
           </w:p>
@@ -19216,6 +19319,7 @@
           <w:sz w:val="22"/>
           <w:szCs w:val="22"/>
         </w:rPr>
+        <w:lastRenderedPageBreak/>
         <w:t>(</w:t>
       </w:r>
       <w:proofErr w:type="gramStart"/>
@@ -19401,7 +19505,6 @@
           <w:sz w:val="22"/>
           <w:szCs w:val="22"/>
         </w:rPr>
-        <w:lastRenderedPageBreak/>
         <w:t>Bidder Name         </w:t>
       </w:r>
       <w:r>
@@ -21132,6 +21235,7 @@
           <w:sz w:val="22"/>
           <w:szCs w:val="22"/>
         </w:rPr>
+        <w:lastRenderedPageBreak/>
         <w:t xml:space="preserve">ATTEST: </w:t>
       </w:r>
     </w:p>
@@ -21221,7 +21325,6 @@
           <w:sz w:val="22"/>
           <w:szCs w:val="22"/>
         </w:rPr>
-        <w:lastRenderedPageBreak/>
         <w:t xml:space="preserve">                    Signature</w:t>
       </w:r>
     </w:p>
@@ -22077,6 +22180,7 @@
           <w:sz w:val="18"/>
           <w:szCs w:val="18"/>
         </w:rPr>
+        <w:lastRenderedPageBreak/>
         <w:t>Contractor and I further understand that, should Contractor violate the terms of the Drug-Free Workplace Act of 1990, Contractor may be subject to debarment in accordance with the provisions of California Government Code §§8350, et seq.</w:t>
       </w:r>
     </w:p>
@@ -22098,7 +22202,6 @@
           <w:sz w:val="18"/>
           <w:szCs w:val="18"/>
         </w:rPr>
-        <w:lastRenderedPageBreak/>
         <w:t>Contractor and I acknowledge that Contractor and I are aware of the provisions of California Government Code §§8350, et seq. and hereby certify that Contractor and I will adhere to, fulfill, satisfy and discharge all provisions of and obligations under the Drug-Free Workplace Act of 1990.</w:t>
       </w:r>
     </w:p>
@@ -22976,6 +23079,7 @@
           <w:sz w:val="22"/>
           <w:szCs w:val="22"/>
         </w:rPr>
+        <w:lastRenderedPageBreak/>
         <w:tab/>
       </w:r>
       <w:r>
@@ -23748,7 +23852,16 @@
           <w:sz w:val="18"/>
           <w:szCs w:val="18"/>
         </w:rPr>
-        <w:t>Consultant’s services under this Agreement shall be limited to the construction, reconstruction, rehabilitation, or repair of a school facility and although all Employees will have contact, other than limited contact, with District pupils, pursuant to Education Code section 45125.2 District shall ensure the safety of the pupils by at least one of the following as marked:</w:t>
+        <w:t xml:space="preserve">Consultant’s services under this Agreement shall be limited to the construction, reconstruction, rehabilitation, or repair of a school facility and although all Employees will have contact, other than limited contact, with </w:t>
+      </w:r>
+      <w:r>
+        <w:rPr>
+          <w:rFonts w:ascii="Arial" w:eastAsia="Arial" w:hAnsi="Arial" w:cs="Arial"/>
+          <w:sz w:val="18"/>
+          <w:szCs w:val="18"/>
+        </w:rPr>
+        <w:lastRenderedPageBreak/>
+        <w:t>District pupils, pursuant to Education Code section 45125.2 District shall ensure the safety of the pupils by at least one of the following as marked:</w:t>
       </w:r>
     </w:p>
     <w:p>
@@ -23792,7 +23905,6 @@
           <w:sz w:val="18"/>
           <w:szCs w:val="18"/>
         </w:rPr>
-        <w:lastRenderedPageBreak/>
         <w:t xml:space="preserve">Continual supervision and monitoring of all Consultant’s on-site employees of </w:t>
       </w:r>
       <w:proofErr w:type="gramStart"/>
@@ -24948,16 +25060,8 @@
           <w:sz w:val="18"/>
           <w:szCs w:val="18"/>
         </w:rPr>
-        <w:t xml:space="preserve">To the best of my knowledge, this vendor and its affiliates, subsidiaries, officers, directors, and employees are not currently under investigation by any governmental agency and have not in the last three years been </w:t>
-      </w:r>
-      <w:r>
-        <w:rPr>
-          <w:rFonts w:ascii="Arial" w:eastAsia="Arial" w:hAnsi="Arial" w:cs="Arial"/>
-          <w:sz w:val="18"/>
-          <w:szCs w:val="18"/>
-        </w:rPr>
         <w:lastRenderedPageBreak/>
-        <w:t>convicted or found liable for any act prohibited by state or federal law in any jurisdiction, involving conspiracy or collusion with respect to bidding on any public contract, except as follows (provide detail):</w:t>
+        <w:t>To the best of my knowledge, this vendor and its affiliates, subsidiaries, officers, directors, and employees are not currently under investigation by any governmental agency and have not in the last three years been convicted or found liable for any act prohibited by state or federal law in any jurisdiction, involving conspiracy or collusion with respect to bidding on any public contract, except as follows (provide detail):</w:t>
       </w:r>
     </w:p>
     <w:p>
@@ -26040,6 +26144,7 @@
           <w:sz w:val="22"/>
           <w:szCs w:val="22"/>
         </w:rPr>
+        <w:lastRenderedPageBreak/>
         <w:br/>
       </w:r>
       <w:r>
@@ -26143,16 +26248,7 @@
           <w:sz w:val="22"/>
           <w:szCs w:val="22"/>
         </w:rPr>
-        <w:t xml:space="preserve"> </w:t>
-      </w:r>
-      <w:r>
-        <w:rPr>
-          <w:rFonts w:ascii="Arial" w:eastAsia="Arial" w:hAnsi="Arial" w:cs="Arial"/>
-          <w:sz w:val="22"/>
-          <w:szCs w:val="22"/>
-        </w:rPr>
-        <w:lastRenderedPageBreak/>
-        <w:t>Name of School Food Authority</w:t>
+        <w:t xml:space="preserve"> Name of School Food Authority</w:t>
       </w:r>
       <w:r>
         <w:rPr>
@@ -26947,16 +27043,7 @@
           <w:sz w:val="18"/>
           <w:szCs w:val="18"/>
         </w:rPr>
-        <w:t xml:space="preserve">A participant in a covered transaction may rely upon a certification of a prospective participant in a lower tier covered transaction that it is not debarred, suspended, ineligible, or voluntarily excluded from the covered </w:t>
-      </w:r>
-      <w:r>
-        <w:rPr>
-          <w:rFonts w:ascii="Arial" w:eastAsia="Arial" w:hAnsi="Arial" w:cs="Arial"/>
-          <w:sz w:val="18"/>
-          <w:szCs w:val="18"/>
-        </w:rPr>
-        <w:lastRenderedPageBreak/>
-        <w:t xml:space="preserve">transaction, unless it knows that the certification is erroneous. A participant may decide the method and frequency by which it determines the eligibility of its principals. Each participant may, but is not required to, check the </w:t>
+        <w:t xml:space="preserve">A participant in a covered transaction may rely upon a certification of a prospective participant in a lower tier covered transaction that it is not debarred, suspended, ineligible, or voluntarily excluded from the covered transaction, unless it knows that the certification is erroneous. A participant may decide the method and frequency by which it determines the eligibility of its principals. Each participant may, but is not required to, check the </w:t>
       </w:r>
       <w:proofErr w:type="spellStart"/>
       <w:r>
@@ -27461,7 +27548,6 @@
                 <w:sz w:val="16"/>
                 <w:szCs w:val="16"/>
               </w:rPr>
-              <w:lastRenderedPageBreak/>
               <w:t xml:space="preserve">Name of School Food Authority Receiving Child Nutrition Reimbursement </w:t>
             </w:r>
             <w:proofErr w:type="gramStart"/>

</xml_diff>